<commit_message>
Change the black square to blue to better see it in the enviroment
</commit_message>
<xml_diff>
--- a/TurtleBot_Square.docx
+++ b/TurtleBot_Square.docx
@@ -10,7 +10,7 @@
         <mc:AlternateContent>
           <mc:Choice Requires="wps">
             <w:drawing>
-              <wp:anchor distT="0" distB="0" distL="114300" distR="114300" simplePos="0" relativeHeight="251659264" behindDoc="0" locked="0" layoutInCell="1" allowOverlap="1" wp14:anchorId="626F24E4" wp14:editId="4BCC1E60">
+              <wp:anchor distT="0" distB="0" distL="114300" distR="114300" simplePos="0" relativeHeight="251659264" behindDoc="0" locked="0" layoutInCell="1" allowOverlap="1" wp14:anchorId="626F24E4" wp14:editId="5F41FCA9">
                 <wp:simplePos x="0" y="0"/>
                 <wp:positionH relativeFrom="margin">
                   <wp:align>center</wp:align>
@@ -19,7 +19,7 @@
                   <wp:align>center</wp:align>
                 </wp:positionV>
                 <wp:extent cx="5826642" cy="5826642"/>
-                <wp:effectExtent l="0" t="0" r="22225" b="22225"/>
+                <wp:effectExtent l="0" t="0" r="3175" b="3175"/>
                 <wp:wrapNone/>
                 <wp:docPr id="47774072" name="Rectangle 1"/>
                 <wp:cNvGraphicFramePr/>
@@ -35,18 +35,21 @@
                         <a:prstGeom prst="rect">
                           <a:avLst/>
                         </a:prstGeom>
+                        <a:ln>
+                          <a:noFill/>
+                        </a:ln>
                       </wps:spPr>
                       <wps:style>
                         <a:lnRef idx="2">
-                          <a:schemeClr val="dk1">
+                          <a:schemeClr val="accent1">
                             <a:shade val="15000"/>
                           </a:schemeClr>
                         </a:lnRef>
                         <a:fillRef idx="1">
-                          <a:schemeClr val="dk1"/>
+                          <a:schemeClr val="accent1"/>
                         </a:fillRef>
                         <a:effectRef idx="0">
-                          <a:schemeClr val="dk1"/>
+                          <a:schemeClr val="accent1"/>
                         </a:effectRef>
                         <a:fontRef idx="minor">
                           <a:schemeClr val="lt1"/>
@@ -66,7 +69,7 @@
           </mc:Choice>
           <mc:Fallback>
             <w:pict>
-              <v:rect w14:anchorId="4F71AD34" id="Rectangle 1" o:spid="_x0000_s1026" style="position:absolute;margin-left:0;margin-top:0;width:458.8pt;height:458.8pt;z-index:251659264;visibility:visible;mso-wrap-style:square;mso-wrap-distance-left:9pt;mso-wrap-distance-top:0;mso-wrap-distance-right:9pt;mso-wrap-distance-bottom:0;mso-position-horizontal:center;mso-position-horizontal-relative:margin;mso-position-vertical:center;mso-position-vertical-relative:margin;v-text-anchor:middle" o:gfxdata="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" fillcolor="black [3200]" strokecolor="black [480]" strokeweight="1pt">
+              <v:rect w14:anchorId="73772116" id="Rectangle 1" o:spid="_x0000_s1026" style="position:absolute;margin-left:0;margin-top:0;width:458.8pt;height:458.8pt;z-index:251659264;visibility:visible;mso-wrap-style:square;mso-wrap-distance-left:9pt;mso-wrap-distance-top:0;mso-wrap-distance-right:9pt;mso-wrap-distance-bottom:0;mso-position-horizontal:center;mso-position-horizontal-relative:margin;mso-position-vertical:center;mso-position-vertical-relative:margin;v-text-anchor:middle" o:gfxdata="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" fillcolor="#4472c4 [3204]" stroked="f" strokeweight="1pt">
                 <w10:wrap anchorx="margin" anchory="margin"/>
               </v:rect>
             </w:pict>

</xml_diff>